<commit_message>
CHIPI CHIPA CHAPA CHAPA
</commit_message>
<xml_diff>
--- a/ОПУП/lab5/ЛР05_01_14_Парибок.docx
+++ b/ОПУП/lab5/ЛР05_01_14_Парибок.docx
@@ -1717,7 +1717,7 @@
           <v:shape id="_x0000_i1025" type="#_x0000_t75" style="width:138.75pt;height:18pt" o:ole="">
             <v:imagedata r:id="rId5" o:title=""/>
           </v:shape>
-          <o:OLEObject Type="Embed" ProgID="Equation.3" ShapeID="_x0000_i1025" DrawAspect="Content" ObjectID="_1762875655" r:id="rId6"/>
+          <o:OLEObject Type="Embed" ProgID="Equation.3" ShapeID="_x0000_i1025" DrawAspect="Content" ObjectID="_1764014810" r:id="rId6"/>
         </w:object>
       </w:r>
       <w:r>
@@ -1741,7 +1741,7 @@
           <v:shape id="_x0000_i1026" type="#_x0000_t75" style="width:16.5pt;height:18pt" o:ole="">
             <v:imagedata r:id="rId7" o:title=""/>
           </v:shape>
-          <o:OLEObject Type="Embed" ProgID="Equation.3" ShapeID="_x0000_i1026" DrawAspect="Content" ObjectID="_1762875656" r:id="rId8"/>
+          <o:OLEObject Type="Embed" ProgID="Equation.3" ShapeID="_x0000_i1026" DrawAspect="Content" ObjectID="_1764014811" r:id="rId8"/>
         </w:object>
       </w:r>
       <w:r>
@@ -1763,7 +1763,7 @@
           <v:shape id="_x0000_i1027" type="#_x0000_t75" style="width:24.75pt;height:18pt" o:ole="">
             <v:imagedata r:id="rId9" o:title=""/>
           </v:shape>
-          <o:OLEObject Type="Embed" ProgID="Equation.3" ShapeID="_x0000_i1027" DrawAspect="Content" ObjectID="_1762875657" r:id="rId10"/>
+          <o:OLEObject Type="Embed" ProgID="Equation.3" ShapeID="_x0000_i1027" DrawAspect="Content" ObjectID="_1764014812" r:id="rId10"/>
         </w:object>
       </w:r>
       <w:r>
@@ -1785,7 +1785,7 @@
           <v:shape id="_x0000_i1028" type="#_x0000_t75" style="width:20.25pt;height:18pt" o:ole="">
             <v:imagedata r:id="rId11" o:title=""/>
           </v:shape>
-          <o:OLEObject Type="Embed" ProgID="Equation.3" ShapeID="_x0000_i1028" DrawAspect="Content" ObjectID="_1762875658" r:id="rId12"/>
+          <o:OLEObject Type="Embed" ProgID="Equation.3" ShapeID="_x0000_i1028" DrawAspect="Content" ObjectID="_1764014813" r:id="rId12"/>
         </w:object>
       </w:r>
       <w:r>
@@ -2278,7 +2278,7 @@
           <v:shape id="_x0000_i1029" type="#_x0000_t75" style="width:16.5pt;height:18pt" o:ole="">
             <v:imagedata r:id="rId7" o:title=""/>
           </v:shape>
-          <o:OLEObject Type="Embed" ProgID="Equation.3" ShapeID="_x0000_i1029" DrawAspect="Content" ObjectID="_1762875659" r:id="rId13"/>
+          <o:OLEObject Type="Embed" ProgID="Equation.3" ShapeID="_x0000_i1029" DrawAspect="Content" ObjectID="_1764014814" r:id="rId13"/>
         </w:object>
       </w:r>
       <w:r>
@@ -2389,7 +2389,7 @@
           <v:shape id="_x0000_i1030" type="#_x0000_t75" style="width:170.25pt;height:18pt" o:ole="">
             <v:imagedata r:id="rId14" o:title=""/>
           </v:shape>
-          <o:OLEObject Type="Embed" ProgID="Equation.3" ShapeID="_x0000_i1030" DrawAspect="Content" ObjectID="_1762875660" r:id="rId15"/>
+          <o:OLEObject Type="Embed" ProgID="Equation.3" ShapeID="_x0000_i1030" DrawAspect="Content" ObjectID="_1764014815" r:id="rId15"/>
         </w:object>
       </w:r>
       <w:r>
@@ -2413,7 +2413,7 @@
           <v:shape id="_x0000_i1031" type="#_x0000_t75" style="width:30pt;height:18pt" o:ole="">
             <v:imagedata r:id="rId16" o:title=""/>
           </v:shape>
-          <o:OLEObject Type="Embed" ProgID="Equation.3" ShapeID="_x0000_i1031" DrawAspect="Content" ObjectID="_1762875661" r:id="rId17"/>
+          <o:OLEObject Type="Embed" ProgID="Equation.3" ShapeID="_x0000_i1031" DrawAspect="Content" ObjectID="_1764014816" r:id="rId17"/>
         </w:object>
       </w:r>
       <w:r>
@@ -2426,7 +2426,7 @@
           <v:shape id="_x0000_i1032" type="#_x0000_t75" style="width:30pt;height:18pt" o:ole="">
             <v:imagedata r:id="rId18" o:title=""/>
           </v:shape>
-          <o:OLEObject Type="Embed" ProgID="Equation.3" ShapeID="_x0000_i1032" DrawAspect="Content" ObjectID="_1762875662" r:id="rId19"/>
+          <o:OLEObject Type="Embed" ProgID="Equation.3" ShapeID="_x0000_i1032" DrawAspect="Content" ObjectID="_1764014817" r:id="rId19"/>
         </w:object>
       </w:r>
       <w:r>
@@ -2464,7 +2464,7 @@
           <v:shape id="_x0000_i1033" type="#_x0000_t75" style="width:90pt;height:18pt" o:ole="">
             <v:imagedata r:id="rId20" o:title=""/>
           </v:shape>
-          <o:OLEObject Type="Embed" ProgID="Equation.3" ShapeID="_x0000_i1033" DrawAspect="Content" ObjectID="_1762875663" r:id="rId21"/>
+          <o:OLEObject Type="Embed" ProgID="Equation.3" ShapeID="_x0000_i1033" DrawAspect="Content" ObjectID="_1764014818" r:id="rId21"/>
         </w:object>
       </w:r>
       <w:r>
@@ -2488,7 +2488,7 @@
           <v:shape id="_x0000_i1034" type="#_x0000_t75" style="width:27pt;height:18pt" o:ole="">
             <v:imagedata r:id="rId22" o:title=""/>
           </v:shape>
-          <o:OLEObject Type="Embed" ProgID="Equation.3" ShapeID="_x0000_i1034" DrawAspect="Content" ObjectID="_1762875664" r:id="rId23"/>
+          <o:OLEObject Type="Embed" ProgID="Equation.3" ShapeID="_x0000_i1034" DrawAspect="Content" ObjectID="_1764014819" r:id="rId23"/>
         </w:object>
       </w:r>
       <w:r>
@@ -2524,7 +2524,7 @@
           <v:shape id="_x0000_i1035" type="#_x0000_t75" style="width:123.75pt;height:18pt" o:ole="">
             <v:imagedata r:id="rId24" o:title=""/>
           </v:shape>
-          <o:OLEObject Type="Embed" ProgID="Equation.3" ShapeID="_x0000_i1035" DrawAspect="Content" ObjectID="_1762875665" r:id="rId25"/>
+          <o:OLEObject Type="Embed" ProgID="Equation.3" ShapeID="_x0000_i1035" DrawAspect="Content" ObjectID="_1764014820" r:id="rId25"/>
         </w:object>
       </w:r>
       <w:r>
@@ -2548,7 +2548,7 @@
           <v:shape id="_x0000_i1036" type="#_x0000_t75" style="width:17.25pt;height:18pt" o:ole="">
             <v:imagedata r:id="rId26" o:title=""/>
           </v:shape>
-          <o:OLEObject Type="Embed" ProgID="Equation.3" ShapeID="_x0000_i1036" DrawAspect="Content" ObjectID="_1762875666" r:id="rId27"/>
+          <o:OLEObject Type="Embed" ProgID="Equation.3" ShapeID="_x0000_i1036" DrawAspect="Content" ObjectID="_1764014821" r:id="rId27"/>
         </w:object>
       </w:r>
       <w:r>
@@ -2559,7 +2559,7 @@
           <v:shape id="_x0000_i1037" type="#_x0000_t75" style="width:17.25pt;height:18pt" o:ole="">
             <v:imagedata r:id="rId28" o:title=""/>
           </v:shape>
-          <o:OLEObject Type="Embed" ProgID="Equation.3" ShapeID="_x0000_i1037" DrawAspect="Content" ObjectID="_1762875667" r:id="rId29"/>
+          <o:OLEObject Type="Embed" ProgID="Equation.3" ShapeID="_x0000_i1037" DrawAspect="Content" ObjectID="_1764014822" r:id="rId29"/>
         </w:object>
       </w:r>
       <w:r>
@@ -2587,7 +2587,7 @@
           <v:shape id="_x0000_i1038" type="#_x0000_t75" style="width:16.5pt;height:18pt" o:ole="">
             <v:imagedata r:id="rId30" o:title=""/>
           </v:shape>
-          <o:OLEObject Type="Embed" ProgID="Equation.3" ShapeID="_x0000_i1038" DrawAspect="Content" ObjectID="_1762875668" r:id="rId31"/>
+          <o:OLEObject Type="Embed" ProgID="Equation.3" ShapeID="_x0000_i1038" DrawAspect="Content" ObjectID="_1764014823" r:id="rId31"/>
         </w:object>
       </w:r>
       <w:r>
@@ -3477,79 +3477,7 @@
           <w:rPr>
             <w:rFonts w:ascii="Cambria Math" w:hAnsi="Cambria Math"/>
           </w:rPr>
-          <m:t xml:space="preserve">75.7 + </m:t>
-        </m:r>
-        <m:r>
-          <m:rPr>
-            <m:sty m:val="p"/>
-          </m:rPr>
-          <w:rPr>
-            <w:rFonts w:ascii="Cambria Math" w:hAnsi="Cambria Math"/>
-          </w:rPr>
-          <m:t>397</m:t>
-        </m:r>
-        <m:r>
-          <m:rPr>
-            <m:sty m:val="p"/>
-          </m:rPr>
-          <w:rPr>
-            <w:rFonts w:ascii="Cambria Math" w:hAnsi="Cambria Math"/>
-          </w:rPr>
-          <m:t>.4</m:t>
-        </m:r>
-        <m:r>
-          <m:rPr>
-            <m:sty m:val="p"/>
-          </m:rPr>
-          <w:rPr>
-            <w:rFonts w:ascii="Cambria Math" w:hAnsi="Cambria Math"/>
-          </w:rPr>
-          <m:t>3</m:t>
-        </m:r>
-        <m:r>
-          <m:rPr>
-            <m:sty m:val="p"/>
-          </m:rPr>
-          <w:rPr>
-            <w:rFonts w:ascii="Cambria Math" w:hAnsi="Cambria Math"/>
-          </w:rPr>
-          <m:t>+ 1</m:t>
-        </m:r>
-        <m:r>
-          <m:rPr>
-            <m:sty m:val="p"/>
-          </m:rPr>
-          <w:rPr>
-            <w:rFonts w:ascii="Cambria Math" w:hAnsi="Cambria Math"/>
-          </w:rPr>
-          <m:t>79</m:t>
-        </m:r>
-        <m:r>
-          <m:rPr>
-            <m:sty m:val="p"/>
-          </m:rPr>
-          <w:rPr>
-            <w:rFonts w:ascii="Cambria Math" w:hAnsi="Cambria Math"/>
-          </w:rPr>
-          <m:t>.</m:t>
-        </m:r>
-        <m:r>
-          <m:rPr>
-            <m:sty m:val="p"/>
-          </m:rPr>
-          <w:rPr>
-            <w:rFonts w:ascii="Cambria Math" w:hAnsi="Cambria Math"/>
-          </w:rPr>
-          <m:t>7</m:t>
-        </m:r>
-        <m:r>
-          <m:rPr>
-            <m:sty m:val="p"/>
-          </m:rPr>
-          <w:rPr>
-            <w:rFonts w:ascii="Cambria Math" w:hAnsi="Cambria Math"/>
-          </w:rPr>
-          <m:t xml:space="preserve">9+ </m:t>
+          <m:t xml:space="preserve">75.7 + 397.43+ 179.79+ </m:t>
         </m:r>
         <m:r>
           <w:rPr>
@@ -3564,16 +3492,7 @@
           <w:rPr>
             <w:rFonts w:ascii="Cambria Math" w:hAnsi="Cambria Math"/>
           </w:rPr>
-          <m:t>75</m:t>
-        </m:r>
-        <m:r>
-          <m:rPr>
-            <m:sty m:val="p"/>
-          </m:rPr>
-          <w:rPr>
-            <w:rFonts w:ascii="Cambria Math" w:hAnsi="Cambria Math"/>
-          </w:rPr>
-          <m:t>.7</m:t>
+          <m:t>75.7</m:t>
         </m:r>
         <w:bookmarkStart w:id="0" w:name="_Hlk150362187"/>
         <m:r>
@@ -3706,16 +3625,7 @@
           <w:rPr>
             <w:rFonts w:ascii="Cambria Math" w:hAnsi="Cambria Math"/>
           </w:rPr>
-          <m:t>.</m:t>
-        </m:r>
-        <m:r>
-          <m:rPr>
-            <m:sty m:val="p"/>
-          </m:rPr>
-          <w:rPr>
-            <w:rFonts w:ascii="Cambria Math" w:hAnsi="Cambria Math"/>
-          </w:rPr>
-          <m:t>62</m:t>
+          <m:t>.62</m:t>
         </m:r>
         <m:r>
           <w:rPr>
@@ -3789,55 +3699,7 @@
           <w:rPr>
             <w:rFonts w:ascii="Cambria Math" w:hAnsi="Cambria Math"/>
           </w:rPr>
-          <m:t>=</m:t>
-        </m:r>
-        <m:r>
-          <w:rPr>
-            <w:rFonts w:ascii="Cambria Math" w:hAnsi="Cambria Math"/>
-          </w:rPr>
-          <m:t>728</m:t>
-        </m:r>
-        <m:r>
-          <w:rPr>
-            <w:rFonts w:ascii="Cambria Math" w:hAnsi="Cambria Math"/>
-          </w:rPr>
-          <m:t>.</m:t>
-        </m:r>
-        <m:r>
-          <w:rPr>
-            <w:rFonts w:ascii="Cambria Math" w:hAnsi="Cambria Math"/>
-          </w:rPr>
-          <m:t>62</m:t>
-        </m:r>
-        <m:r>
-          <w:rPr>
-            <w:rFonts w:ascii="Cambria Math" w:hAnsi="Cambria Math"/>
-          </w:rPr>
-          <m:t>+1</m:t>
-        </m:r>
-        <m:r>
-          <w:rPr>
-            <w:rFonts w:ascii="Cambria Math" w:hAnsi="Cambria Math"/>
-          </w:rPr>
-          <m:t>82</m:t>
-        </m:r>
-        <m:r>
-          <w:rPr>
-            <w:rFonts w:ascii="Cambria Math" w:hAnsi="Cambria Math"/>
-          </w:rPr>
-          <m:t>.</m:t>
-        </m:r>
-        <m:r>
-          <w:rPr>
-            <w:rFonts w:ascii="Cambria Math" w:hAnsi="Cambria Math"/>
-          </w:rPr>
-          <m:t>15</m:t>
-        </m:r>
-        <m:r>
-          <w:rPr>
-            <w:rFonts w:ascii="Cambria Math" w:hAnsi="Cambria Math"/>
-          </w:rPr>
-          <m:t>=</m:t>
+          <m:t>=728.62+182.15=</m:t>
         </m:r>
       </m:oMath>
       <w:r>
@@ -3846,7 +3708,6 @@
       <w:r>
         <w:rPr>
           <w:b/>
-          <w:lang w:val="en-US"/>
         </w:rPr>
         <w:t>910</w:t>
       </w:r>
@@ -3859,7 +3720,6 @@
       <w:r>
         <w:rPr>
           <w:b/>
-          <w:lang w:val="en-US"/>
         </w:rPr>
         <w:t>75</w:t>
       </w:r>
@@ -4037,31 +3897,7 @@
           <w:rPr>
             <w:rFonts w:ascii="Cambria Math" w:hAnsi="Cambria Math"/>
           </w:rPr>
-          <m:t>=</m:t>
-        </m:r>
-        <m:r>
-          <w:rPr>
-            <w:rFonts w:ascii="Cambria Math" w:hAnsi="Cambria Math"/>
-          </w:rPr>
-          <m:t>910</m:t>
-        </m:r>
-        <m:r>
-          <w:rPr>
-            <w:rFonts w:ascii="Cambria Math" w:hAnsi="Cambria Math"/>
-          </w:rPr>
-          <m:t>.</m:t>
-        </m:r>
-        <m:r>
-          <w:rPr>
-            <w:rFonts w:ascii="Cambria Math" w:hAnsi="Cambria Math"/>
-          </w:rPr>
-          <m:t>75</m:t>
-        </m:r>
-        <m:r>
-          <w:rPr>
-            <w:rFonts w:ascii="Cambria Math" w:hAnsi="Cambria Math"/>
-          </w:rPr>
-          <m:t>*</m:t>
+          <m:t>=910.75*</m:t>
         </m:r>
         <m:f>
           <m:fPr>
@@ -4156,7 +3992,7 @@
           <v:shape id="_x0000_i1039" type="#_x0000_t75" style="width:30pt;height:18pt" o:ole="">
             <v:imagedata r:id="rId16" o:title=""/>
           </v:shape>
-          <o:OLEObject Type="Embed" ProgID="Equation.3" ShapeID="_x0000_i1039" DrawAspect="Content" ObjectID="_1762875669" r:id="rId32"/>
+          <o:OLEObject Type="Embed" ProgID="Equation.3" ShapeID="_x0000_i1039" DrawAspect="Content" ObjectID="_1764014824" r:id="rId32"/>
         </w:object>
       </w:r>
       <w:r>
@@ -4167,7 +4003,7 @@
           <v:shape id="_x0000_i1040" type="#_x0000_t75" style="width:30pt;height:18pt" o:ole="">
             <v:imagedata r:id="rId33" o:title=""/>
           </v:shape>
-          <o:OLEObject Type="Embed" ProgID="Equation.3" ShapeID="_x0000_i1040" DrawAspect="Content" ObjectID="_1762875670" r:id="rId34"/>
+          <o:OLEObject Type="Embed" ProgID="Equation.3" ShapeID="_x0000_i1040" DrawAspect="Content" ObjectID="_1764014825" r:id="rId34"/>
         </w:object>
       </w:r>
       <w:r>
@@ -4217,43 +4053,7 @@
               <w:rPr>
                 <w:rFonts w:ascii="Cambria Math" w:hAnsi="Cambria Math"/>
               </w:rPr>
-              <m:t>910</m:t>
-            </m:r>
-            <m:r>
-              <w:rPr>
-                <w:rFonts w:ascii="Cambria Math" w:hAnsi="Cambria Math"/>
-              </w:rPr>
-              <m:t>.</m:t>
-            </m:r>
-            <m:r>
-              <w:rPr>
-                <w:rFonts w:ascii="Cambria Math" w:hAnsi="Cambria Math"/>
-              </w:rPr>
-              <m:t>75</m:t>
-            </m:r>
-            <m:r>
-              <w:rPr>
-                <w:rFonts w:ascii="Cambria Math" w:hAnsi="Cambria Math"/>
-              </w:rPr>
-              <m:t>+</m:t>
-            </m:r>
-            <m:r>
-              <w:rPr>
-                <w:rFonts w:ascii="Cambria Math" w:hAnsi="Cambria Math"/>
-              </w:rPr>
-              <m:t>209</m:t>
-            </m:r>
-            <m:r>
-              <w:rPr>
-                <w:rFonts w:ascii="Cambria Math" w:hAnsi="Cambria Math"/>
-              </w:rPr>
-              <m:t>.</m:t>
-            </m:r>
-            <m:r>
-              <w:rPr>
-                <w:rFonts w:ascii="Cambria Math" w:hAnsi="Cambria Math"/>
-              </w:rPr>
-              <m:t>47</m:t>
+              <m:t>910.75+209.47</m:t>
             </m:r>
           </m:e>
         </m:d>
@@ -4357,7 +4157,7 @@
           <v:shape id="_x0000_i1041" type="#_x0000_t75" style="width:96pt;height:18pt" o:ole="">
             <v:imagedata r:id="rId35" o:title=""/>
           </v:shape>
-          <o:OLEObject Type="Embed" ProgID="Equation.3" ShapeID="_x0000_i1041" DrawAspect="Content" ObjectID="_1762875671" r:id="rId36"/>
+          <o:OLEObject Type="Embed" ProgID="Equation.3" ShapeID="_x0000_i1041" DrawAspect="Content" ObjectID="_1764014826" r:id="rId36"/>
         </w:object>
       </w:r>
       <w:r>
@@ -4385,7 +4185,7 @@
           <v:shape id="_x0000_i1042" type="#_x0000_t75" style="width:24.75pt;height:18pt" o:ole="">
             <v:imagedata r:id="rId37" o:title=""/>
           </v:shape>
-          <o:OLEObject Type="Embed" ProgID="Equation.3" ShapeID="_x0000_i1042" DrawAspect="Content" ObjectID="_1762875672" r:id="rId38"/>
+          <o:OLEObject Type="Embed" ProgID="Equation.3" ShapeID="_x0000_i1042" DrawAspect="Content" ObjectID="_1764014827" r:id="rId38"/>
         </w:object>
       </w:r>
       <w:r>
@@ -4410,7 +4210,7 @@
           <v:shape id="_x0000_i1043" type="#_x0000_t75" style="width:36.75pt;height:18pt" o:ole="">
             <v:imagedata r:id="rId39" o:title=""/>
           </v:shape>
-          <o:OLEObject Type="Embed" ProgID="Equation.3" ShapeID="_x0000_i1043" DrawAspect="Content" ObjectID="_1762875673" r:id="rId40"/>
+          <o:OLEObject Type="Embed" ProgID="Equation.3" ShapeID="_x0000_i1043" DrawAspect="Content" ObjectID="_1764014828" r:id="rId40"/>
         </w:object>
       </w:r>
       <w:r>
@@ -4507,7 +4307,7 @@
           <v:shape id="_x0000_i1044" type="#_x0000_t75" style="width:26.25pt;height:18pt" o:ole="">
             <v:imagedata r:id="rId41" o:title=""/>
           </v:shape>
-          <o:OLEObject Type="Embed" ProgID="Equation.3" ShapeID="_x0000_i1044" DrawAspect="Content" ObjectID="_1762875674" r:id="rId42"/>
+          <o:OLEObject Type="Embed" ProgID="Equation.3" ShapeID="_x0000_i1044" DrawAspect="Content" ObjectID="_1764014829" r:id="rId42"/>
         </w:object>
       </w:r>
       <w:r>
@@ -4518,7 +4318,7 @@
           <v:shape id="_x0000_i1045" type="#_x0000_t75" style="width:26.25pt;height:18pt" o:ole="">
             <v:imagedata r:id="rId43" o:title=""/>
           </v:shape>
-          <o:OLEObject Type="Embed" ProgID="Equation.3" ShapeID="_x0000_i1045" DrawAspect="Content" ObjectID="_1762875675" r:id="rId44"/>
+          <o:OLEObject Type="Embed" ProgID="Equation.3" ShapeID="_x0000_i1045" DrawAspect="Content" ObjectID="_1764014830" r:id="rId44"/>
         </w:object>
       </w:r>
       <w:r>
@@ -4534,7 +4334,7 @@
           <v:shape id="_x0000_i1046" type="#_x0000_t75" style="width:27pt;height:18pt" o:ole="">
             <v:imagedata r:id="rId45" o:title=""/>
           </v:shape>
-          <o:OLEObject Type="Embed" ProgID="Equation.3" ShapeID="_x0000_i1046" DrawAspect="Content" ObjectID="_1762875676" r:id="rId46"/>
+          <o:OLEObject Type="Embed" ProgID="Equation.3" ShapeID="_x0000_i1046" DrawAspect="Content" ObjectID="_1764014831" r:id="rId46"/>
         </w:object>
       </w:r>
       <w:r>
@@ -4565,7 +4365,7 @@
           <v:shape id="_x0000_i1047" type="#_x0000_t75" style="width:27pt;height:18pt" o:ole="">
             <v:imagedata r:id="rId47" o:title=""/>
           </v:shape>
-          <o:OLEObject Type="Embed" ProgID="Equation.3" ShapeID="_x0000_i1047" DrawAspect="Content" ObjectID="_1762875677" r:id="rId48"/>
+          <o:OLEObject Type="Embed" ProgID="Equation.3" ShapeID="_x0000_i1047" DrawAspect="Content" ObjectID="_1764014832" r:id="rId48"/>
         </w:object>
       </w:r>
       <w:r>
@@ -4713,7 +4513,7 @@
           <v:shape id="_x0000_i1048" type="#_x0000_t75" style="width:21.75pt;height:16.5pt" o:ole="">
             <v:imagedata r:id="rId49" o:title=""/>
           </v:shape>
-          <o:OLEObject Type="Embed" ProgID="Equation.3" ShapeID="_x0000_i1048" DrawAspect="Content" ObjectID="_1762875678" r:id="rId50"/>
+          <o:OLEObject Type="Embed" ProgID="Equation.3" ShapeID="_x0000_i1048" DrawAspect="Content" ObjectID="_1764014833" r:id="rId50"/>
         </w:object>
       </w:r>
       <w:r>
@@ -4722,8 +4522,15 @@
       <w:r>
         <w:rPr>
           <w:bCs/>
-        </w:rPr>
-        <w:t>84 * 0.233</w:t>
+          <w:lang w:val="en-US"/>
+        </w:rPr>
+        <w:t>77</w:t>
+      </w:r>
+      <w:r>
+        <w:rPr>
+          <w:bCs/>
+        </w:rPr>
+        <w:t xml:space="preserve"> * 0.233</w:t>
       </w:r>
       <w:r>
         <w:rPr>
@@ -4735,7 +4542,16 @@
         <w:rPr>
           <w:b/>
         </w:rPr>
-        <w:t xml:space="preserve">= 19.53 </w:t>
+        <w:t xml:space="preserve">= </w:t>
+      </w:r>
+      <w:r>
+        <w:rPr>
+          <w:highlight w:val="green"/>
+        </w:rPr>
+        <w:t>18,018</w:t>
+      </w:r>
+      <w:r>
+        <w:t xml:space="preserve"> </w:t>
       </w:r>
       <w:proofErr w:type="spellStart"/>
       <w:r>
@@ -4993,10 +4809,25 @@
         <w:t xml:space="preserve"> </w:t>
       </w:r>
       <w:r>
-        <w:t xml:space="preserve">∙ (55 + 15)/ (21 ∙ 7.8) = </w:t>
-      </w:r>
-      <w:r>
-        <w:t>31.62.(руб.)</w:t>
+        <w:t>∙ (</w:t>
+      </w:r>
+      <w:r>
+        <w:t>42</w:t>
+      </w:r>
+      <w:r>
+        <w:t xml:space="preserve"> + 1</w:t>
+      </w:r>
+      <w:r>
+        <w:t>9</w:t>
+      </w:r>
+      <w:r>
+        <w:t xml:space="preserve">)/ (21 ∙ 7.8) = </w:t>
+      </w:r>
+      <w:r>
+        <w:t>27,55</w:t>
+      </w:r>
+      <w:r>
+        <w:t>(руб.)</w:t>
       </w:r>
     </w:p>
     <w:p>
@@ -5041,7 +4872,19 @@
       </w:r>
       <w:proofErr w:type="spellEnd"/>
       <w:r>
-        <w:t>) = (4.50 * 3.70) * (76/21*7.8) = 7.72.(руб.)</w:t>
+        <w:t>) = (4.50 * 3.70) * (</w:t>
+      </w:r>
+      <w:r>
+        <w:t>61</w:t>
+      </w:r>
+      <w:r>
+        <w:t xml:space="preserve">/21*7.8) = </w:t>
+      </w:r>
+      <w:r>
+        <w:t>6.20</w:t>
+      </w:r>
+      <w:r>
+        <w:t>.(руб.)</w:t>
       </w:r>
     </w:p>
     <w:p>
@@ -5058,7 +4901,49 @@
         <w:t>ПР</w:t>
       </w:r>
       <w:r>
-        <w:t xml:space="preserve"> = 31.62+7.72 = 39.34 (руб.)</w:t>
+        <w:t xml:space="preserve"> = </w:t>
+      </w:r>
+      <w:r>
+        <w:t>27,55</w:t>
+      </w:r>
+      <w:r>
+        <w:t>+</w:t>
+      </w:r>
+      <w:r>
+        <w:rPr>
+          <w:lang w:val="en-US"/>
+        </w:rPr>
+        <w:t>6</w:t>
+      </w:r>
+      <w:r>
+        <w:t>.</w:t>
+      </w:r>
+      <w:r>
+        <w:rPr>
+          <w:lang w:val="en-US"/>
+        </w:rPr>
+        <w:t>20</w:t>
+      </w:r>
+      <w:r>
+        <w:t xml:space="preserve"> = 3</w:t>
+      </w:r>
+      <w:r>
+        <w:rPr>
+          <w:lang w:val="en-US"/>
+        </w:rPr>
+        <w:t>3</w:t>
+      </w:r>
+      <w:r>
+        <w:t>.</w:t>
+      </w:r>
+      <w:r>
+        <w:rPr>
+          <w:lang w:val="en-US"/>
+        </w:rPr>
+        <w:t>75</w:t>
+      </w:r>
+      <w:r>
+        <w:t xml:space="preserve"> (руб.)</w:t>
       </w:r>
     </w:p>
     <w:p/>
@@ -5103,7 +4988,7 @@
           <v:shape id="_x0000_i1049" type="#_x0000_t75" style="width:30pt;height:18pt" o:ole="">
             <v:imagedata r:id="rId51" o:title=""/>
           </v:shape>
-          <o:OLEObject Type="Embed" ProgID="Equation.3" ShapeID="_x0000_i1049" DrawAspect="Content" ObjectID="_1762875679" r:id="rId52"/>
+          <o:OLEObject Type="Embed" ProgID="Equation.3" ShapeID="_x0000_i1049" DrawAspect="Content" ObjectID="_1764014834" r:id="rId52"/>
         </w:object>
       </w:r>
       <w:r>
@@ -5164,16 +5049,7 @@
           <w:rPr>
             <w:rFonts w:ascii="Cambria Math" w:hAnsi="Cambria Math"/>
           </w:rPr>
-          <m:t>.</m:t>
-        </m:r>
-        <m:r>
-          <m:rPr>
-            <m:sty m:val="b"/>
-          </m:rPr>
-          <w:rPr>
-            <w:rFonts w:ascii="Cambria Math" w:hAnsi="Cambria Math"/>
-          </w:rPr>
-          <m:t>75</m:t>
+          <m:t>.75</m:t>
         </m:r>
         <m:r>
           <w:rPr>
@@ -5286,11 +5162,6 @@
       <w:proofErr w:type="spellEnd"/>
     </w:p>
     <w:p>
-      <w:pPr>
-        <w:rPr>
-          <w:b/>
-        </w:rPr>
-      </w:pPr>
       <w:r>
         <w:t>Ар = 740 ∙ ((</w:t>
       </w:r>
@@ -5322,6 +5193,32 @@
         <w:t>руб</w:t>
       </w:r>
       <w:proofErr w:type="spellEnd"/>
+    </w:p>
+    <w:p>
+      <w:pPr>
+        <w:rPr>
+          <w:b/>
+        </w:rPr>
+      </w:pPr>
+      <w:r>
+        <w:rPr>
+          <w:b/>
+        </w:rPr>
+        <w:t>З</w:t>
+      </w:r>
+      <w:r>
+        <w:rPr>
+          <w:b/>
+          <w:vertAlign w:val="subscript"/>
+        </w:rPr>
+        <w:t>НКЛ</w:t>
+      </w:r>
+      <w:r>
+        <w:rPr>
+          <w:b/>
+        </w:rPr>
+        <w:t xml:space="preserve"> = 530,47. (руб.)</w:t>
+      </w:r>
     </w:p>
     <w:p>
       <w:pPr>
@@ -5477,7 +5374,16 @@
               <w:jc w:val="center"/>
             </w:pPr>
             <w:r>
-              <w:t>122</w:t>
+              <w:t>1</w:t>
+            </w:r>
+            <w:r>
+              <w:rPr>
+                <w:lang w:val="en-US"/>
+              </w:rPr>
+              <w:t>1</w:t>
+            </w:r>
+            <w:r>
+              <w:t>2</w:t>
             </w:r>
             <w:r>
               <w:t>0</w:t>
@@ -5486,7 +5392,7 @@
               <w:t>.</w:t>
             </w:r>
             <w:r>
-              <w:t>228</w:t>
+              <w:t>22</w:t>
             </w:r>
           </w:p>
         </w:tc>
@@ -5552,10 +5458,9 @@
             </w:pPr>
             <w:r>
               <w:rPr>
-                <w:b/>
-                <w:highlight w:val="red"/>
-              </w:rPr>
-              <w:t>19.53</w:t>
+                <w:highlight w:val="green"/>
+              </w:rPr>
+              <w:t>18,018</w:t>
             </w:r>
           </w:p>
         </w:tc>
@@ -5586,7 +5491,22 @@
               <w:jc w:val="center"/>
             </w:pPr>
             <w:r>
-              <w:t>39.34</w:t>
+              <w:t>3</w:t>
+            </w:r>
+            <w:r>
+              <w:rPr>
+                <w:lang w:val="en-US"/>
+              </w:rPr>
+              <w:t>3</w:t>
+            </w:r>
+            <w:r>
+              <w:t>.</w:t>
+            </w:r>
+            <w:r>
+              <w:rPr>
+                <w:lang w:val="en-US"/>
+              </w:rPr>
+              <w:t>75</w:t>
             </w:r>
           </w:p>
         </w:tc>
@@ -5615,13 +5535,24 @@
             <w:pPr>
               <w:ind w:hanging="59"/>
               <w:jc w:val="center"/>
+              <w:rPr>
+                <w:lang w:val="en-US"/>
+              </w:rPr>
             </w:pPr>
             <w:r>
               <w:rPr>
                 <w:b/>
-                <w:highlight w:val="red"/>
-              </w:rPr>
-              <w:t>182.15</w:t>
+                <w:highlight w:val="yellow"/>
+              </w:rPr>
+              <w:t>530,</w:t>
+            </w:r>
+            <w:r>
+              <w:rPr>
+                <w:b/>
+                <w:highlight w:val="yellow"/>
+                <w:lang w:val="en-US"/>
+              </w:rPr>
+              <w:t>01</w:t>
             </w:r>
           </w:p>
         </w:tc>
@@ -5638,6 +5569,7 @@
           </w:tcPr>
           <w:p>
             <w:r>
+              <w:lastRenderedPageBreak/>
               <w:t>Полная себестоимость</w:t>
             </w:r>
           </w:p>
@@ -5652,10 +5584,31 @@
               <w:jc w:val="center"/>
             </w:pPr>
             <w:r>
-              <w:t>1851</w:t>
-            </w:r>
-            <w:r>
-              <w:t>.08</w:t>
+              <w:t>2,</w:t>
+            </w:r>
+            <w:r>
+              <w:rPr>
+                <w:lang w:val="en-US"/>
+              </w:rPr>
+              <w:t>0</w:t>
+            </w:r>
+            <w:r>
+              <w:t>9</w:t>
+            </w:r>
+            <w:r>
+              <w:rPr>
+                <w:lang w:val="en-US"/>
+              </w:rPr>
+              <w:t>2</w:t>
+            </w:r>
+            <w:r>
+              <w:t>.</w:t>
+            </w:r>
+            <w:r>
+              <w:rPr>
+                <w:lang w:val="en-US"/>
+              </w:rPr>
+              <w:t>25</w:t>
             </w:r>
           </w:p>
         </w:tc>
@@ -5720,7 +5673,7 @@
           <v:shape id="_x0000_i1050" type="#_x0000_t75" style="width:16.5pt;height:18pt" o:ole="">
             <v:imagedata r:id="rId53" o:title=""/>
           </v:shape>
-          <o:OLEObject Type="Embed" ProgID="Equation.3" ShapeID="_x0000_i1050" DrawAspect="Content" ObjectID="_1762875680" r:id="rId54"/>
+          <o:OLEObject Type="Embed" ProgID="Equation.3" ShapeID="_x0000_i1050" DrawAspect="Content" ObjectID="_1764014835" r:id="rId54"/>
         </w:object>
       </w:r>
       <w:r>
@@ -5792,7 +5745,7 @@
           <v:shape id="_x0000_i1051" type="#_x0000_t75" style="width:16.5pt;height:18pt" o:ole="">
             <v:imagedata r:id="rId55" o:title=""/>
           </v:shape>
-          <o:OLEObject Type="Embed" ProgID="Equation.3" ShapeID="_x0000_i1051" DrawAspect="Content" ObjectID="_1762875681" r:id="rId56"/>
+          <o:OLEObject Type="Embed" ProgID="Equation.3" ShapeID="_x0000_i1051" DrawAspect="Content" ObjectID="_1764014836" r:id="rId56"/>
         </w:object>
       </w:r>
       <w:r>
@@ -5813,10 +5766,31 @@
         <w:t xml:space="preserve">Прибыль = </w:t>
       </w:r>
       <w:r>
-        <w:t>1851</w:t>
-      </w:r>
-      <w:r>
-        <w:t>.08</w:t>
+        <w:t>2,</w:t>
+      </w:r>
+      <w:r>
+        <w:rPr>
+          <w:lang w:val="en-US"/>
+        </w:rPr>
+        <w:t>0</w:t>
+      </w:r>
+      <w:r>
+        <w:t>9</w:t>
+      </w:r>
+      <w:r>
+        <w:rPr>
+          <w:lang w:val="en-US"/>
+        </w:rPr>
+        <w:t>2</w:t>
+      </w:r>
+      <w:r>
+        <w:t>.</w:t>
+      </w:r>
+      <w:r>
+        <w:rPr>
+          <w:lang w:val="en-US"/>
+        </w:rPr>
+        <w:t>25</w:t>
       </w:r>
       <w:r>
         <w:t>* 1</w:t>
@@ -5830,20 +5804,28 @@
       <w:r>
         <w:rPr>
           <w:b/>
-        </w:rPr>
-        <w:t>277</w:t>
-      </w:r>
-      <w:r>
-        <w:rPr>
-          <w:b/>
-        </w:rPr>
-        <w:t>.7</w:t>
+          <w:lang w:val="en-US"/>
+        </w:rPr>
+        <w:t>313</w:t>
+      </w:r>
+      <w:r>
+        <w:rPr>
+          <w:b/>
+        </w:rPr>
+        <w:t>.</w:t>
       </w:r>
       <w:r>
         <w:rPr>
           <w:b/>
         </w:rPr>
         <w:t>8</w:t>
+      </w:r>
+      <w:r>
+        <w:rPr>
+          <w:b/>
+          <w:lang w:val="en-US"/>
+        </w:rPr>
+        <w:t>3</w:t>
       </w:r>
       <w:r>
         <w:rPr>
@@ -5887,7 +5869,7 @@
           <v:shape id="_x0000_i1052" type="#_x0000_t75" style="width:15pt;height:18pt" o:ole="">
             <v:imagedata r:id="rId57" o:title=""/>
           </v:shape>
-          <o:OLEObject Type="Embed" ProgID="Equation.3" ShapeID="_x0000_i1052" DrawAspect="Content" ObjectID="_1762875682" r:id="rId58"/>
+          <o:OLEObject Type="Embed" ProgID="Equation.3" ShapeID="_x0000_i1052" DrawAspect="Content" ObjectID="_1764014837" r:id="rId58"/>
         </w:object>
       </w:r>
       <w:r>
@@ -5934,13 +5916,10 @@
         <w:t xml:space="preserve"> </w:t>
       </w:r>
       <w:r>
-        <w:t>1851</w:t>
-      </w:r>
-      <w:r>
-        <w:t>.08</w:t>
-      </w:r>
-      <w:r>
-        <w:t xml:space="preserve"> +</w:t>
+        <w:t>2,092.25</w:t>
+      </w:r>
+      <w:r>
+        <w:t>+</w:t>
       </w:r>
       <w:r>
         <w:t xml:space="preserve"> </w:t>
@@ -5948,14 +5927,15 @@
       <w:r>
         <w:rPr>
           <w:b/>
-        </w:rPr>
-        <w:t>277</w:t>
-      </w:r>
-      <w:r>
-        <w:rPr>
-          <w:b/>
-        </w:rPr>
-        <w:t>.7</w:t>
+          <w:lang w:val="en-US"/>
+        </w:rPr>
+        <w:t>313</w:t>
+      </w:r>
+      <w:r>
+        <w:rPr>
+          <w:b/>
+        </w:rPr>
+        <w:t>.</w:t>
       </w:r>
       <w:r>
         <w:rPr>
@@ -5966,6 +5946,13 @@
       <w:r>
         <w:rPr>
           <w:b/>
+          <w:lang w:val="en-US"/>
+        </w:rPr>
+        <w:t>3</w:t>
+      </w:r>
+      <w:r>
+        <w:rPr>
+          <w:b/>
         </w:rPr>
         <w:t xml:space="preserve"> </w:t>
       </w:r>
@@ -5976,221 +5963,186 @@
         <w:rPr>
           <w:b/>
         </w:rPr>
-        <w:t>2,1</w:t>
-      </w:r>
-      <w:r>
-        <w:rPr>
-          <w:b/>
-        </w:rPr>
-        <w:t>28</w:t>
-      </w:r>
-      <w:r>
-        <w:rPr>
-          <w:b/>
-        </w:rPr>
-        <w:t>.8</w:t>
-      </w:r>
-      <w:r>
-        <w:rPr>
-          <w:b/>
-        </w:rPr>
-        <w:t>6</w:t>
-      </w:r>
-      <w:r>
-        <w:rPr>
-          <w:b/>
-        </w:rPr>
+        <w:t>2,</w:t>
+      </w:r>
+      <w:r>
+        <w:rPr>
+          <w:b/>
+          <w:lang w:val="en-US"/>
+        </w:rPr>
+        <w:t>406</w:t>
+      </w:r>
+      <w:r>
+        <w:rPr>
+          <w:b/>
+        </w:rPr>
+        <w:t>.</w:t>
+      </w:r>
+      <w:r>
+        <w:rPr>
+          <w:b/>
+          <w:lang w:val="en-US"/>
+        </w:rPr>
+        <w:t>0</w:t>
+      </w:r>
+      <w:r>
+        <w:rPr>
+          <w:b/>
+        </w:rPr>
+        <w:t xml:space="preserve">8 </w:t>
+      </w:r>
+      <w:r>
+        <w:rPr>
+          <w:b/>
+        </w:rPr>
+        <w:t>руб.</w:t>
+      </w:r>
+    </w:p>
+    <w:p>
+      <w:pPr>
+        <w:ind w:firstLine="720"/>
+      </w:pPr>
+      <w:r>
+        <w:rPr>
+          <w:b/>
+        </w:rPr>
+        <w:t xml:space="preserve">Цена с </w:t>
+      </w:r>
+      <w:proofErr w:type="gramStart"/>
+      <w:r>
+        <w:rPr>
+          <w:b/>
+        </w:rPr>
+        <w:t>НДС(</w:t>
+      </w:r>
+      <w:proofErr w:type="gramEnd"/>
+      <w:r>
+        <w:rPr>
+          <w:b/>
+        </w:rPr>
+        <w:t>20%)</w:t>
+      </w:r>
+      <w:r>
+        <w:t xml:space="preserve">  определяется по формуле:</w:t>
+      </w:r>
+    </w:p>
+    <w:p>
+      <w:pPr>
+        <w:ind w:firstLine="720"/>
+      </w:pPr>
+      <w:proofErr w:type="spellStart"/>
+      <w:r>
+        <w:t>Цсндс</w:t>
+      </w:r>
+      <w:proofErr w:type="spellEnd"/>
+      <w:r>
+        <w:t xml:space="preserve"> = Ц</w:t>
+      </w:r>
+      <w:r>
         <w:t xml:space="preserve"> </w:t>
       </w:r>
       <w:r>
+        <w:t xml:space="preserve">+ НДС              </w:t>
+      </w:r>
+      <w:r>
+        <w:tab/>
+      </w:r>
+      <w:r>
+        <w:tab/>
+      </w:r>
+      <w:r>
+        <w:tab/>
+      </w:r>
+      <w:r>
+        <w:tab/>
+      </w:r>
+      <w:r>
+        <w:tab/>
+      </w:r>
+      <w:r>
+        <w:tab/>
+      </w:r>
+      <w:r>
+        <w:t xml:space="preserve"> </w:t>
+      </w:r>
+      <w:r>
+        <w:t>(13)</w:t>
+      </w:r>
+    </w:p>
+    <w:p>
+      <w:pPr>
+        <w:ind w:firstLine="720"/>
+      </w:pPr>
+      <w:proofErr w:type="spellStart"/>
+      <w:r>
+        <w:t>Цсндс</w:t>
+      </w:r>
+      <w:proofErr w:type="spellEnd"/>
+      <w:r>
+        <w:t xml:space="preserve"> =</w:t>
+      </w:r>
+      <w:r>
+        <w:t xml:space="preserve"> </w:t>
+      </w:r>
+      <w:r>
+        <w:rPr>
+          <w:b/>
+        </w:rPr>
+        <w:t>2,</w:t>
+      </w:r>
+      <w:r>
+        <w:rPr>
+          <w:b/>
+        </w:rPr>
+        <w:t>406</w:t>
+      </w:r>
+      <w:r>
+        <w:rPr>
+          <w:b/>
+        </w:rPr>
+        <w:t>.</w:t>
+      </w:r>
+      <w:r>
+        <w:rPr>
+          <w:b/>
+        </w:rPr>
+        <w:t>0</w:t>
+      </w:r>
+      <w:r>
+        <w:rPr>
+          <w:b/>
+        </w:rPr>
+        <w:t>8</w:t>
+      </w:r>
+      <w:r>
+        <w:t xml:space="preserve">* 1,2 = </w:t>
+      </w:r>
+      <w:r>
+        <w:rPr>
+          <w:b/>
+        </w:rPr>
+        <w:t>2,887.305</w:t>
+      </w:r>
+      <w:r>
         <w:rPr>
           <w:b/>
         </w:rPr>
         <w:t>руб.</w:t>
       </w:r>
     </w:p>
-    <w:p>
-      <w:pPr>
-        <w:ind w:firstLine="720"/>
-      </w:pPr>
-      <w:r>
-        <w:rPr>
-          <w:b/>
-        </w:rPr>
-        <w:t xml:space="preserve">Цена с </w:t>
-      </w:r>
-      <w:proofErr w:type="gramStart"/>
-      <w:r>
-        <w:rPr>
-          <w:b/>
-        </w:rPr>
-        <w:t>НДС(</w:t>
-      </w:r>
-      <w:proofErr w:type="gramEnd"/>
-      <w:r>
-        <w:rPr>
-          <w:b/>
-        </w:rPr>
-        <w:t>20%)</w:t>
-      </w:r>
-      <w:r>
-        <w:t xml:space="preserve">  определяется по формуле:</w:t>
-      </w:r>
-    </w:p>
-    <w:p>
-      <w:pPr>
-        <w:ind w:firstLine="720"/>
-      </w:pPr>
-      <w:proofErr w:type="spellStart"/>
-      <w:r>
-        <w:t>Цсндс</w:t>
-      </w:r>
-      <w:proofErr w:type="spellEnd"/>
-      <w:r>
-        <w:t xml:space="preserve"> = Ц</w:t>
-      </w:r>
-      <w:r>
-        <w:t xml:space="preserve"> </w:t>
-      </w:r>
-      <w:r>
-        <w:t xml:space="preserve">+ НДС              </w:t>
-      </w:r>
-      <w:r>
-        <w:tab/>
-      </w:r>
-      <w:r>
-        <w:tab/>
-      </w:r>
-      <w:r>
-        <w:tab/>
-      </w:r>
-      <w:r>
-        <w:tab/>
-      </w:r>
-      <w:r>
-        <w:tab/>
-      </w:r>
-      <w:r>
-        <w:tab/>
-      </w:r>
-      <w:r>
-        <w:t xml:space="preserve"> </w:t>
-      </w:r>
-      <w:r>
-        <w:t>(13)</w:t>
-      </w:r>
-    </w:p>
-    <w:p>
-      <w:pPr>
-        <w:ind w:firstLine="720"/>
-      </w:pPr>
-      <w:proofErr w:type="spellStart"/>
-      <w:r>
-        <w:t>Цсндс</w:t>
-      </w:r>
-      <w:proofErr w:type="spellEnd"/>
-      <w:r>
-        <w:t xml:space="preserve"> =</w:t>
-      </w:r>
-      <w:r>
-        <w:t xml:space="preserve"> </w:t>
-      </w:r>
-      <w:r>
-        <w:rPr>
-          <w:b/>
-        </w:rPr>
-        <w:t>2,1</w:t>
-      </w:r>
-      <w:r>
-        <w:rPr>
-          <w:b/>
-        </w:rPr>
-        <w:t>28</w:t>
-      </w:r>
-      <w:r>
-        <w:rPr>
-          <w:b/>
-        </w:rPr>
-        <w:t>.8</w:t>
-      </w:r>
-      <w:r>
-        <w:rPr>
-          <w:b/>
-        </w:rPr>
-        <w:t>6</w:t>
-      </w:r>
-      <w:r>
-        <w:rPr>
-          <w:b/>
-        </w:rPr>
-        <w:t xml:space="preserve"> </w:t>
-      </w:r>
-      <w:r>
-        <w:t xml:space="preserve">* 1,2 = </w:t>
-      </w:r>
-      <w:r>
-        <w:rPr>
-          <w:b/>
-        </w:rPr>
-        <w:t>2,554.63</w:t>
-      </w:r>
-      <w:r>
-        <w:rPr>
-          <w:b/>
-        </w:rPr>
-        <w:t xml:space="preserve"> </w:t>
-      </w:r>
-      <w:r>
-        <w:rPr>
-          <w:b/>
-        </w:rPr>
-        <w:t>руб.</w:t>
-      </w:r>
-    </w:p>
     <w:p/>
     <w:p>
       <w:r>
-        <w:t xml:space="preserve">Вывод: в ходе лабораторной работы была подсчитана себестоимость программного продукта равная </w:t>
-      </w:r>
-      <w:r>
-        <w:t>1851</w:t>
-      </w:r>
-      <w:r>
-        <w:t>.08</w:t>
-      </w:r>
-      <w:r>
-        <w:t xml:space="preserve"> рублей. Так же цену без </w:t>
-      </w:r>
-      <w:proofErr w:type="gramStart"/>
-      <w:r>
-        <w:t>НДС  и</w:t>
-      </w:r>
-      <w:proofErr w:type="gramEnd"/>
-      <w:r>
-        <w:t xml:space="preserve"> с НДС: </w:t>
-      </w:r>
-      <w:r>
-        <w:rPr>
-          <w:bCs/>
-        </w:rPr>
-        <w:t>2,128.86</w:t>
-      </w:r>
-      <w:r>
-        <w:rPr>
-          <w:bCs/>
-        </w:rPr>
-        <w:t xml:space="preserve"> </w:t>
-      </w:r>
-      <w:r>
-        <w:rPr>
-          <w:bCs/>
-        </w:rPr>
-        <w:t>рублей и 2,554.63</w:t>
-      </w:r>
-      <w:r>
-        <w:t xml:space="preserve">   рублей соответственно.</w:t>
-      </w:r>
-    </w:p>
+        <w:rPr>
+          <w:b/>
+        </w:rPr>
+        <w:t>Вывод</w:t>
+      </w:r>
+      <w:r>
+        <w:t>: в ходе выполнения лабораторной работе были изучены основные виды затрат, а также рассчитана практическим путем себестоимость программного продукта.</w:t>
+      </w:r>
+    </w:p>
+    <w:p/>
     <w:sectPr>
       <w:pgSz w:w="11906" w:h="16838"/>
       <w:pgMar w:top="1134" w:right="850" w:bottom="1134" w:left="1701" w:header="708" w:footer="708" w:gutter="0"/>
@@ -7093,7 +7045,6 @@
   <w:style w:type="character" w:default="1" w:styleId="a0">
     <w:name w:val="Default Paragraph Font"/>
     <w:uiPriority w:val="1"/>
-    <w:semiHidden/>
     <w:unhideWhenUsed/>
   </w:style>
   <w:style w:type="table" w:default="1" w:styleId="a1">

</xml_diff>